<commit_message>
last commit before moving ReWrite in
</commit_message>
<xml_diff>
--- a/text/blogs/blogs004.docx
+++ b/text/blogs/blogs004.docx
@@ -103,38 +103,30 @@
       </w:pPr>
       <w:r>
         <w:rPr/>
-        <w:t>M</w:t>
-      </w:r>
-      <w:r>
-        <w:rPr/>
-        <w:t xml:space="preserve">edical professionals have told me a virus can go all the way across a room on a good sneeze. So obviously we need to continue to cover our mouths and noses when expelling air in public. </w:t>
-      </w:r>
-    </w:p>
-    <w:p>
-      <w:pPr>
-        <w:pStyle w:val="Normal"/>
-        <w:bidi w:val="0"/>
-        <w:jc w:val="left"/>
-        <w:rPr/>
-      </w:pPr>
-      <w:r>
-        <w:rPr/>
-      </w:r>
-    </w:p>
-    <w:p>
-      <w:pPr>
-        <w:pStyle w:val="Normal"/>
-        <w:bidi w:val="0"/>
-        <w:jc w:val="left"/>
-        <w:rPr/>
-      </w:pPr>
-      <w:r>
-        <w:rPr/>
-        <w:t>T</w:t>
-      </w:r>
-      <w:r>
-        <w:rPr/>
-        <w:t xml:space="preserve">he CDC says six feet. Of course we need to abide by the six feet. But where did this “six feet” number come from? </w:t>
+        <w:t xml:space="preserve">Medical professionals have told me a virus can go all the way across a room on a good sneeze. So obviously we need to continue to cover our mouths and noses when expelling air in public. </w:t>
+      </w:r>
+    </w:p>
+    <w:p>
+      <w:pPr>
+        <w:pStyle w:val="Normal"/>
+        <w:bidi w:val="0"/>
+        <w:jc w:val="left"/>
+        <w:rPr/>
+      </w:pPr>
+      <w:r>
+        <w:rPr/>
+      </w:r>
+    </w:p>
+    <w:p>
+      <w:pPr>
+        <w:pStyle w:val="Normal"/>
+        <w:bidi w:val="0"/>
+        <w:jc w:val="left"/>
+        <w:rPr/>
+      </w:pPr>
+      <w:r>
+        <w:rPr/>
+        <w:t xml:space="preserve">The CDC says six feet. Of course we need to abide by the six feet. But where did this “six feet” number come from? </w:t>
       </w:r>
     </w:p>
     <w:p>

</xml_diff>